<commit_message>
Setting up week 8
</commit_message>
<xml_diff>
--- a/Week-07-HTML/FET-Week7_Soft-Skill-Interview-Prep_CS4.docx
+++ b/Week-07-HTML/FET-Week7_Soft-Skill-Interview-Prep_CS4.docx
@@ -1,6 +1,6 @@
 
 <file path=word/document.xml><?xml version="1.0" encoding="utf-8"?>
-<w:document xmlns:wpc="http://schemas.microsoft.com/office/word/2010/wordprocessingCanvas" xmlns:cx="http://schemas.microsoft.com/office/drawing/2014/chartex" xmlns:cx1="http://schemas.microsoft.com/office/drawing/2015/9/8/chartex" xmlns:cx2="http://schemas.microsoft.com/office/drawing/2015/10/21/chartex" xmlns:cx3="http://schemas.microsoft.com/office/drawing/2016/5/9/chartex" xmlns:cx4="http://schemas.microsoft.com/office/drawing/2016/5/10/chartex" xmlns:cx5="http://schemas.microsoft.com/office/drawing/2016/5/11/chartex" xmlns:cx6="http://schemas.microsoft.com/office/drawing/2016/5/12/chartex" xmlns:cx7="http://schemas.microsoft.com/office/drawing/2016/5/13/chartex" xmlns:cx8="http://schemas.microsoft.com/office/drawing/2016/5/14/chartex" xmlns:mc="http://schemas.openxmlformats.org/markup-compatibility/2006" xmlns:aink="http://schemas.microsoft.com/office/drawing/2016/ink" xmlns:am3d="http://schemas.microsoft.com/office/drawing/2017/model3d" xmlns:o="urn:schemas-microsoft-com:office:office" xmlns:r="http://schemas.openxmlformats.org/officeDocument/2006/relationships" xmlns:m="http://schemas.openxmlformats.org/officeDocument/2006/math" xmlns:v="urn:schemas-microsoft-com:vml" xmlns:wp14="http://schemas.microsoft.com/office/word/2010/wordprocessingDrawing" xmlns:wp="http://schemas.openxmlformats.org/drawingml/2006/wordprocessingDrawing" xmlns:w10="urn:schemas-microsoft-com:office:word" xmlns:w="http://schemas.openxmlformats.org/wordprocessingml/2006/main" xmlns:w14="http://schemas.microsoft.com/office/word/2010/wordml" xmlns:w15="http://schemas.microsoft.com/office/word/2012/wordml" xmlns:w16cex="http://schemas.microsoft.com/office/word/2018/wordml/cex" xmlns:w16cid="http://schemas.microsoft.com/office/word/2016/wordml/cid" xmlns:w16="http://schemas.microsoft.com/office/word/2018/wordml" xmlns:w16se="http://schemas.microsoft.com/office/word/2015/wordml/symex" xmlns:wpg="http://schemas.microsoft.com/office/word/2010/wordprocessingGroup" xmlns:wpi="http://schemas.microsoft.com/office/word/2010/wordprocessingInk" xmlns:wne="http://schemas.microsoft.com/office/word/2006/wordml" xmlns:wps="http://schemas.microsoft.com/office/word/2010/wordprocessingShape" mc:Ignorable="w14 w15 w16se w16cid w16 w16cex wp14">
+<w:document xmlns:wpc="http://schemas.microsoft.com/office/word/2010/wordprocessingCanvas" xmlns:cx="http://schemas.microsoft.com/office/drawing/2014/chartex" xmlns:cx1="http://schemas.microsoft.com/office/drawing/2015/9/8/chartex" xmlns:cx2="http://schemas.microsoft.com/office/drawing/2015/10/21/chartex" xmlns:cx3="http://schemas.microsoft.com/office/drawing/2016/5/9/chartex" xmlns:cx4="http://schemas.microsoft.com/office/drawing/2016/5/10/chartex" xmlns:cx5="http://schemas.microsoft.com/office/drawing/2016/5/11/chartex" xmlns:cx6="http://schemas.microsoft.com/office/drawing/2016/5/12/chartex" xmlns:cx7="http://schemas.microsoft.com/office/drawing/2016/5/13/chartex" xmlns:cx8="http://schemas.microsoft.com/office/drawing/2016/5/14/chartex" xmlns:mc="http://schemas.openxmlformats.org/markup-compatibility/2006" xmlns:aink="http://schemas.microsoft.com/office/drawing/2016/ink" xmlns:am3d="http://schemas.microsoft.com/office/drawing/2017/model3d" xmlns:o="urn:schemas-microsoft-com:office:office" xmlns:oel="http://schemas.microsoft.com/office/2019/extlst" xmlns:r="http://schemas.openxmlformats.org/officeDocument/2006/relationships" xmlns:m="http://schemas.openxmlformats.org/officeDocument/2006/math" xmlns:v="urn:schemas-microsoft-com:vml" xmlns:wp14="http://schemas.microsoft.com/office/word/2010/wordprocessingDrawing" xmlns:wp="http://schemas.openxmlformats.org/drawingml/2006/wordprocessingDrawing" xmlns:w10="urn:schemas-microsoft-com:office:word" xmlns:w="http://schemas.openxmlformats.org/wordprocessingml/2006/main" xmlns:w14="http://schemas.microsoft.com/office/word/2010/wordml" xmlns:w15="http://schemas.microsoft.com/office/word/2012/wordml" xmlns:w16cex="http://schemas.microsoft.com/office/word/2018/wordml/cex" xmlns:w16cid="http://schemas.microsoft.com/office/word/2016/wordml/cid" xmlns:w16="http://schemas.microsoft.com/office/word/2018/wordml" xmlns:w16sdtdh="http://schemas.microsoft.com/office/word/2020/wordml/sdtdatahash" xmlns:w16se="http://schemas.microsoft.com/office/word/2015/wordml/symex" xmlns:wpg="http://schemas.microsoft.com/office/word/2010/wordprocessingGroup" xmlns:wpi="http://schemas.microsoft.com/office/word/2010/wordprocessingInk" xmlns:wne="http://schemas.microsoft.com/office/word/2006/wordml" xmlns:wps="http://schemas.microsoft.com/office/word/2010/wordprocessingShape" mc:Ignorable="w14 w15 w16se w16cid w16 w16cex w16sdtdh wp14">
   <w:body>
     <w:p>
       <w:pPr>
@@ -248,21 +248,26 @@
         <w:rPr>
           <w:szCs w:val="24"/>
         </w:rPr>
-        <w:t xml:space="preserve">(Make sure you remember where you heard about the </w:t>
-      </w:r>
-      <w:proofErr w:type="gramStart"/>
-      <w:r>
-        <w:rPr>
-          <w:szCs w:val="24"/>
-        </w:rPr>
-        <w:t>role</w:t>
-      </w:r>
-      <w:proofErr w:type="gramEnd"/>
-      <w:r>
-        <w:rPr>
-          <w:szCs w:val="24"/>
-        </w:rPr>
-        <w:t xml:space="preserve"> so it doesn’t look like you are just applying randomly to every position possible.)</w:t>
+        <w:t>(Make sure you remember where you heard about the role so it doesn’t look like you are just applying randomly to every position possible.)</w:t>
+      </w:r>
+      <w:r>
+        <w:rPr>
+          <w:szCs w:val="24"/>
+        </w:rPr>
+        <w:t xml:space="preserve"> </w:t>
+      </w:r>
+    </w:p>
+    <w:p>
+      <w:pPr>
+        <w:rPr>
+          <w:szCs w:val="24"/>
+        </w:rPr>
+      </w:pPr>
+      <w:r>
+        <w:rPr>
+          <w:szCs w:val="24"/>
+        </w:rPr>
+        <w:t>I’ve played games produced by Blizzard for as long as they have existed so, when I finished school this is the first place I looked.</w:t>
       </w:r>
     </w:p>
     <w:p>
@@ -294,6 +299,67 @@
         </w:rPr>
         <w:t>(Research the company, website, products/services, and reviews. Talk about good reviews that make you want to join.)</w:t>
       </w:r>
+      <w:r>
+        <w:rPr>
+          <w:szCs w:val="24"/>
+        </w:rPr>
+        <w:t xml:space="preserve">  </w:t>
+      </w:r>
+    </w:p>
+    <w:p>
+      <w:pPr>
+        <w:rPr>
+          <w:szCs w:val="24"/>
+        </w:rPr>
+      </w:pPr>
+      <w:r>
+        <w:rPr>
+          <w:szCs w:val="24"/>
+        </w:rPr>
+        <w:t xml:space="preserve">Blizzard officially started in 1994, since then it’s created multiple games in the </w:t>
+      </w:r>
+      <w:r>
+        <w:rPr>
+          <w:szCs w:val="24"/>
+        </w:rPr>
+        <w:t>W</w:t>
+      </w:r>
+      <w:r>
+        <w:rPr>
+          <w:szCs w:val="24"/>
+        </w:rPr>
+        <w:t xml:space="preserve">orld of </w:t>
+      </w:r>
+      <w:r>
+        <w:rPr>
+          <w:szCs w:val="24"/>
+        </w:rPr>
+        <w:t>Warcraft and</w:t>
+      </w:r>
+      <w:r>
+        <w:rPr>
+          <w:szCs w:val="24"/>
+        </w:rPr>
+        <w:t xml:space="preserve"> </w:t>
+      </w:r>
+      <w:r>
+        <w:rPr>
+          <w:szCs w:val="24"/>
+        </w:rPr>
+        <w:t>StarCraft</w:t>
+      </w:r>
+      <w:r>
+        <w:rPr>
+          <w:szCs w:val="24"/>
+        </w:rPr>
+        <w:t xml:space="preserve"> families. </w:t>
+      </w:r>
+      <w:r>
+        <w:rPr>
+          <w:szCs w:val="24"/>
+        </w:rPr>
+        <w:t>I’s parent company has changed many times over the years but blizzard has overall continued to produce great games for the masses.</w:t>
+      </w:r>
     </w:p>
     <w:p>
       <w:pPr>
@@ -322,35 +388,26 @@
         <w:rPr>
           <w:szCs w:val="24"/>
         </w:rPr>
-        <w:t xml:space="preserve">(Be </w:t>
-      </w:r>
-      <w:proofErr w:type="gramStart"/>
-      <w:r>
-        <w:rPr>
-          <w:szCs w:val="24"/>
-        </w:rPr>
-        <w:t>very specific</w:t>
-      </w:r>
-      <w:proofErr w:type="gramEnd"/>
-      <w:r>
-        <w:rPr>
-          <w:szCs w:val="24"/>
-        </w:rPr>
-        <w:t xml:space="preserve">. Talk about what appeals to you about the role but focus more on the value </w:t>
-      </w:r>
-      <w:proofErr w:type="gramStart"/>
-      <w:r>
-        <w:rPr>
-          <w:szCs w:val="24"/>
-        </w:rPr>
-        <w:t>you’ll</w:t>
-      </w:r>
-      <w:proofErr w:type="gramEnd"/>
-      <w:r>
-        <w:rPr>
-          <w:szCs w:val="24"/>
-        </w:rPr>
-        <w:t xml:space="preserve"> add to the team and company rather than what the company will do for you.)</w:t>
+        <w:t>(Be very specific. Talk about what appeals to you about the role but focus more on the value you’ll add to the team and company rather than what the company will do for you.)</w:t>
+      </w:r>
+      <w:r>
+        <w:rPr>
+          <w:szCs w:val="24"/>
+        </w:rPr>
+        <w:t xml:space="preserve"> </w:t>
+      </w:r>
+    </w:p>
+    <w:p>
+      <w:pPr>
+        <w:rPr>
+          <w:szCs w:val="24"/>
+        </w:rPr>
+      </w:pPr>
+      <w:r>
+        <w:rPr>
+          <w:szCs w:val="24"/>
+        </w:rPr>
+        <w:t>I have always enjoyed Blizzard games and would like to be a part of their creation and implementation.</w:t>
       </w:r>
     </w:p>
     <w:p>
@@ -365,36 +422,60 @@
     <w:p>
       <w:pPr>
         <w:rPr>
-          <w:szCs w:val="24"/>
-        </w:rPr>
-      </w:pPr>
-      <w:r>
-        <w:rPr>
           <w:b/>
           <w:bCs/>
           <w:szCs w:val="24"/>
         </w:rPr>
+      </w:pPr>
+    </w:p>
+    <w:p>
+      <w:pPr>
+        <w:rPr>
+          <w:b/>
+          <w:bCs/>
+          <w:szCs w:val="24"/>
+        </w:rPr>
+      </w:pPr>
+    </w:p>
+    <w:p>
+      <w:pPr>
+        <w:rPr>
+          <w:szCs w:val="24"/>
+        </w:rPr>
+      </w:pPr>
+      <w:r>
+        <w:rPr>
+          <w:b/>
+          <w:bCs/>
+          <w:szCs w:val="24"/>
+        </w:rPr>
+        <w:lastRenderedPageBreak/>
         <w:t xml:space="preserve">Why should we hire you? </w:t>
       </w:r>
       <w:r>
         <w:rPr>
           <w:szCs w:val="24"/>
         </w:rPr>
-        <w:t xml:space="preserve">(Be </w:t>
-      </w:r>
-      <w:proofErr w:type="gramStart"/>
-      <w:r>
-        <w:rPr>
-          <w:szCs w:val="24"/>
-        </w:rPr>
-        <w:t>very specific</w:t>
-      </w:r>
-      <w:proofErr w:type="gramEnd"/>
-      <w:r>
-        <w:rPr>
-          <w:szCs w:val="24"/>
-        </w:rPr>
-        <w:t>. Talk about your skills, passion, and willingness to continuously learn to be an asset.)</w:t>
+        <w:t>(Be very specific. Talk about your skills, passion, and willingness to continuously learn to be an asset.)</w:t>
+      </w:r>
+      <w:r>
+        <w:rPr>
+          <w:szCs w:val="24"/>
+        </w:rPr>
+        <w:t xml:space="preserve"> </w:t>
+      </w:r>
+    </w:p>
+    <w:p>
+      <w:pPr>
+        <w:rPr>
+          <w:szCs w:val="24"/>
+        </w:rPr>
+      </w:pPr>
+      <w:r>
+        <w:rPr>
+          <w:szCs w:val="24"/>
+        </w:rPr>
+        <w:t>I am eager to learn and enjoy being creative. I also enjoy troubleshooting issues and finding the root causes so I can correct and avoid them in the future.</w:t>
       </w:r>
     </w:p>
     <w:p>
@@ -440,6 +521,31 @@
         </w:rPr>
         <w:t>STAR)</w:t>
       </w:r>
+      <w:r>
+        <w:rPr>
+          <w:szCs w:val="24"/>
+        </w:rPr>
+        <w:t xml:space="preserve"> </w:t>
+      </w:r>
+    </w:p>
+    <w:p>
+      <w:pPr>
+        <w:rPr>
+          <w:szCs w:val="24"/>
+        </w:rPr>
+      </w:pPr>
+      <w:r>
+        <w:rPr>
+          <w:szCs w:val="24"/>
+        </w:rPr>
+        <w:t>While at a previous employer, I was one of the main troub</w:t>
+      </w:r>
+      <w:r>
+        <w:rPr>
+          <w:szCs w:val="24"/>
+        </w:rPr>
+        <w:t>leshooter technicians and the first one called in for new product/program issues.</w:t>
+      </w:r>
     </w:p>
     <w:p>
       <w:pPr>
@@ -502,6 +608,97 @@
         </w:rPr>
         <w:t>)</w:t>
       </w:r>
+      <w:r>
+        <w:rPr>
+          <w:szCs w:val="24"/>
+        </w:rPr>
+        <w:t xml:space="preserve">  </w:t>
+      </w:r>
+    </w:p>
+    <w:p>
+      <w:pPr>
+        <w:rPr>
+          <w:szCs w:val="24"/>
+        </w:rPr>
+      </w:pPr>
+      <w:r>
+        <w:rPr>
+          <w:szCs w:val="24"/>
+        </w:rPr>
+        <w:t>One of my managers asked me to go support an</w:t>
+      </w:r>
+      <w:r>
+        <w:rPr>
+          <w:szCs w:val="24"/>
+        </w:rPr>
+        <w:t xml:space="preserve"> unhappy casino managers</w:t>
+      </w:r>
+      <w:r>
+        <w:rPr>
+          <w:szCs w:val="24"/>
+        </w:rPr>
+        <w:t xml:space="preserve"> issue at one of the</w:t>
+      </w:r>
+      <w:r>
+        <w:rPr>
+          <w:szCs w:val="24"/>
+        </w:rPr>
+        <w:t xml:space="preserve"> </w:t>
+      </w:r>
+      <w:r>
+        <w:rPr>
+          <w:szCs w:val="24"/>
+        </w:rPr>
+        <w:t>casinos</w:t>
+      </w:r>
+      <w:r>
+        <w:rPr>
+          <w:szCs w:val="24"/>
+        </w:rPr>
+        <w:t xml:space="preserve"> I regularly serviced</w:t>
+      </w:r>
+      <w:r>
+        <w:rPr>
+          <w:szCs w:val="24"/>
+        </w:rPr>
+        <w:t>. When I arrived the casino floor manager told me the issue was with what at the time</w:t>
+      </w:r>
+      <w:r>
+        <w:rPr>
+          <w:szCs w:val="24"/>
+        </w:rPr>
+        <w:t>,</w:t>
+      </w:r>
+      <w:r>
+        <w:rPr>
+          <w:szCs w:val="24"/>
+        </w:rPr>
+        <w:t xml:space="preserve"> was a new </w:t>
+      </w:r>
+      <w:r>
+        <w:rPr>
+          <w:szCs w:val="24"/>
+        </w:rPr>
+        <w:t>server-based</w:t>
+      </w:r>
+      <w:r>
+        <w:rPr>
+          <w:szCs w:val="24"/>
+        </w:rPr>
+        <w:t xml:space="preserve"> game deployment system. The issue was a specific theme wouldn’t deploy and the engineer they were working with had implied the issue was on their side. I immediately apologized for the engineers</w:t>
+      </w:r>
+      <w:r>
+        <w:rPr>
+          <w:szCs w:val="24"/>
+        </w:rPr>
+        <w:t xml:space="preserve"> wording and offered to help as much as possible. I then double checked the details of what they were trying to do and discovered the issue was an incompatibility between the software and the system. The software had game specific options which could not be used with the server-base system. I notified my management team of the engineers wording and let the casino manager know what the issue was and </w:t>
+      </w:r>
+      <w:r>
+        <w:rPr>
+          <w:szCs w:val="24"/>
+        </w:rPr>
+        <w:t>that the engineer’s comments were brought up to my management team for review. They ended up having to use another theme but the issue was resolved.</w:t>
+      </w:r>
     </w:p>
     <w:p>
       <w:pPr>
@@ -524,7 +721,6 @@
           <w:bCs/>
           <w:szCs w:val="24"/>
         </w:rPr>
-        <w:lastRenderedPageBreak/>
         <w:t>What are your goals for the future?</w:t>
       </w:r>
       <w:r>
@@ -545,6 +741,43 @@
     <w:p>
       <w:pPr>
         <w:rPr>
+          <w:szCs w:val="24"/>
+        </w:rPr>
+      </w:pPr>
+      <w:r>
+        <w:rPr>
+          <w:szCs w:val="24"/>
+        </w:rPr>
+        <w:t>My goals are to be a full stack developer and to work towards</w:t>
+      </w:r>
+      <w:r>
+        <w:rPr>
+          <w:szCs w:val="24"/>
+        </w:rPr>
+        <w:t xml:space="preserve"> </w:t>
+      </w:r>
+      <w:r>
+        <w:rPr>
+          <w:szCs w:val="24"/>
+        </w:rPr>
+        <w:t>early</w:t>
+      </w:r>
+      <w:r>
+        <w:rPr>
+          <w:szCs w:val="24"/>
+        </w:rPr>
+        <w:t xml:space="preserve"> retirement</w:t>
+      </w:r>
+      <w:r>
+        <w:rPr>
+          <w:szCs w:val="24"/>
+        </w:rPr>
+        <w:t>.</w:t>
+      </w:r>
+    </w:p>
+    <w:p>
+      <w:pPr>
+        <w:rPr>
           <w:b/>
           <w:bCs/>
           <w:szCs w:val="24"/>
@@ -577,21 +810,50 @@
         <w:rPr>
           <w:szCs w:val="24"/>
         </w:rPr>
-        <w:t>(</w:t>
-      </w:r>
-      <w:proofErr w:type="gramStart"/>
-      <w:r>
-        <w:rPr>
-          <w:szCs w:val="24"/>
-        </w:rPr>
-        <w:t>Don’t</w:t>
-      </w:r>
-      <w:proofErr w:type="gramEnd"/>
-      <w:r>
-        <w:rPr>
-          <w:szCs w:val="24"/>
-        </w:rPr>
-        <w:t xml:space="preserve"> say anything negative. Mention growth, changing industries, etc.)</w:t>
+        <w:t>(Don’t say anything negative. Mention growth, changing industries, etc.)</w:t>
+      </w:r>
+      <w:r>
+        <w:rPr>
+          <w:szCs w:val="24"/>
+        </w:rPr>
+        <w:t xml:space="preserve"> </w:t>
+      </w:r>
+    </w:p>
+    <w:p>
+      <w:pPr>
+        <w:rPr>
+          <w:szCs w:val="24"/>
+        </w:rPr>
+      </w:pPr>
+      <w:r>
+        <w:rPr>
+          <w:szCs w:val="24"/>
+        </w:rPr>
+        <w:t>I left my previous career field as it is a very physic</w:t>
+      </w:r>
+      <w:r>
+        <w:rPr>
+          <w:szCs w:val="24"/>
+        </w:rPr>
+        <w:t>ally demanding occupation in an entertainment</w:t>
+      </w:r>
+      <w:r>
+        <w:rPr>
+          <w:szCs w:val="24"/>
+        </w:rPr>
+        <w:t xml:space="preserve"> field and I’m looking to switch to </w:t>
+      </w:r>
+      <w:r>
+        <w:rPr>
+          <w:szCs w:val="24"/>
+        </w:rPr>
+        <w:t>something that is less physical but also offers more stability.</w:t>
+      </w:r>
+      <w:r>
+        <w:rPr>
+          <w:szCs w:val="24"/>
+        </w:rPr>
+        <w:t xml:space="preserve"> </w:t>
       </w:r>
     </w:p>
     <w:p>
@@ -616,6 +878,28 @@
           <w:szCs w:val="24"/>
         </w:rPr>
         <w:t>What is your salary expectation?</w:t>
+      </w:r>
+      <w:r>
+        <w:rPr>
+          <w:b/>
+          <w:bCs/>
+          <w:szCs w:val="24"/>
+        </w:rPr>
+        <w:t xml:space="preserve"> </w:t>
+      </w:r>
+      <w:r>
+        <w:rPr>
+          <w:b/>
+          <w:bCs/>
+          <w:szCs w:val="24"/>
+        </w:rPr>
+        <w:t xml:space="preserve"> </w:t>
+      </w:r>
+      <w:r>
+        <w:rPr>
+          <w:szCs w:val="24"/>
+        </w:rPr>
+        <w:t>$25.00 - $30.00 an hour or equivalent salary range.</w:t>
       </w:r>
     </w:p>
     <w:p>
@@ -658,7 +942,7 @@
 </file>
 
 <file path=word/endnotes.xml><?xml version="1.0" encoding="utf-8"?>
-<w:endnotes xmlns:wpc="http://schemas.microsoft.com/office/word/2010/wordprocessingCanvas" xmlns:cx="http://schemas.microsoft.com/office/drawing/2014/chartex" xmlns:cx1="http://schemas.microsoft.com/office/drawing/2015/9/8/chartex" xmlns:cx2="http://schemas.microsoft.com/office/drawing/2015/10/21/chartex" xmlns:cx3="http://schemas.microsoft.com/office/drawing/2016/5/9/chartex" xmlns:cx4="http://schemas.microsoft.com/office/drawing/2016/5/10/chartex" xmlns:cx5="http://schemas.microsoft.com/office/drawing/2016/5/11/chartex" xmlns:cx6="http://schemas.microsoft.com/office/drawing/2016/5/12/chartex" xmlns:cx7="http://schemas.microsoft.com/office/drawing/2016/5/13/chartex" xmlns:cx8="http://schemas.microsoft.com/office/drawing/2016/5/14/chartex" xmlns:mc="http://schemas.openxmlformats.org/markup-compatibility/2006" xmlns:aink="http://schemas.microsoft.com/office/drawing/2016/ink" xmlns:am3d="http://schemas.microsoft.com/office/drawing/2017/model3d" xmlns:o="urn:schemas-microsoft-com:office:office" xmlns:r="http://schemas.openxmlformats.org/officeDocument/2006/relationships" xmlns:m="http://schemas.openxmlformats.org/officeDocument/2006/math" xmlns:v="urn:schemas-microsoft-com:vml" xmlns:wp14="http://schemas.microsoft.com/office/word/2010/wordprocessingDrawing" xmlns:wp="http://schemas.openxmlformats.org/drawingml/2006/wordprocessingDrawing" xmlns:w10="urn:schemas-microsoft-com:office:word" xmlns:w="http://schemas.openxmlformats.org/wordprocessingml/2006/main" xmlns:w14="http://schemas.microsoft.com/office/word/2010/wordml" xmlns:w15="http://schemas.microsoft.com/office/word/2012/wordml" xmlns:w16cex="http://schemas.microsoft.com/office/word/2018/wordml/cex" xmlns:w16cid="http://schemas.microsoft.com/office/word/2016/wordml/cid" xmlns:w16="http://schemas.microsoft.com/office/word/2018/wordml" xmlns:w16se="http://schemas.microsoft.com/office/word/2015/wordml/symex" xmlns:wpg="http://schemas.microsoft.com/office/word/2010/wordprocessingGroup" xmlns:wpi="http://schemas.microsoft.com/office/word/2010/wordprocessingInk" xmlns:wne="http://schemas.microsoft.com/office/word/2006/wordml" xmlns:wps="http://schemas.microsoft.com/office/word/2010/wordprocessingShape" mc:Ignorable="w14 w15 w16se w16cid w16 w16cex wp14">
+<w:endnotes xmlns:wpc="http://schemas.microsoft.com/office/word/2010/wordprocessingCanvas" xmlns:cx="http://schemas.microsoft.com/office/drawing/2014/chartex" xmlns:cx1="http://schemas.microsoft.com/office/drawing/2015/9/8/chartex" xmlns:cx2="http://schemas.microsoft.com/office/drawing/2015/10/21/chartex" xmlns:cx3="http://schemas.microsoft.com/office/drawing/2016/5/9/chartex" xmlns:cx4="http://schemas.microsoft.com/office/drawing/2016/5/10/chartex" xmlns:cx5="http://schemas.microsoft.com/office/drawing/2016/5/11/chartex" xmlns:cx6="http://schemas.microsoft.com/office/drawing/2016/5/12/chartex" xmlns:cx7="http://schemas.microsoft.com/office/drawing/2016/5/13/chartex" xmlns:cx8="http://schemas.microsoft.com/office/drawing/2016/5/14/chartex" xmlns:mc="http://schemas.openxmlformats.org/markup-compatibility/2006" xmlns:aink="http://schemas.microsoft.com/office/drawing/2016/ink" xmlns:am3d="http://schemas.microsoft.com/office/drawing/2017/model3d" xmlns:o="urn:schemas-microsoft-com:office:office" xmlns:oel="http://schemas.microsoft.com/office/2019/extlst" xmlns:r="http://schemas.openxmlformats.org/officeDocument/2006/relationships" xmlns:m="http://schemas.openxmlformats.org/officeDocument/2006/math" xmlns:v="urn:schemas-microsoft-com:vml" xmlns:wp14="http://schemas.microsoft.com/office/word/2010/wordprocessingDrawing" xmlns:wp="http://schemas.openxmlformats.org/drawingml/2006/wordprocessingDrawing" xmlns:w10="urn:schemas-microsoft-com:office:word" xmlns:w="http://schemas.openxmlformats.org/wordprocessingml/2006/main" xmlns:w14="http://schemas.microsoft.com/office/word/2010/wordml" xmlns:w15="http://schemas.microsoft.com/office/word/2012/wordml" xmlns:w16cex="http://schemas.microsoft.com/office/word/2018/wordml/cex" xmlns:w16cid="http://schemas.microsoft.com/office/word/2016/wordml/cid" xmlns:w16="http://schemas.microsoft.com/office/word/2018/wordml" xmlns:w16sdtdh="http://schemas.microsoft.com/office/word/2020/wordml/sdtdatahash" xmlns:w16se="http://schemas.microsoft.com/office/word/2015/wordml/symex" xmlns:wpg="http://schemas.microsoft.com/office/word/2010/wordprocessingGroup" xmlns:wpi="http://schemas.microsoft.com/office/word/2010/wordprocessingInk" xmlns:wne="http://schemas.microsoft.com/office/word/2006/wordml" xmlns:wps="http://schemas.microsoft.com/office/word/2010/wordprocessingShape" mc:Ignorable="w14 w15 w16se w16cid w16 w16cex w16sdtdh wp14">
   <w:endnote w:type="separator" w:id="-1">
     <w:p>
       <w:pPr>
@@ -683,7 +967,7 @@
 </file>
 
 <file path=word/footer1.xml><?xml version="1.0" encoding="utf-8"?>
-<w:ftr xmlns:wpc="http://schemas.microsoft.com/office/word/2010/wordprocessingCanvas" xmlns:cx="http://schemas.microsoft.com/office/drawing/2014/chartex" xmlns:cx1="http://schemas.microsoft.com/office/drawing/2015/9/8/chartex" xmlns:cx2="http://schemas.microsoft.com/office/drawing/2015/10/21/chartex" xmlns:cx3="http://schemas.microsoft.com/office/drawing/2016/5/9/chartex" xmlns:cx4="http://schemas.microsoft.com/office/drawing/2016/5/10/chartex" xmlns:cx5="http://schemas.microsoft.com/office/drawing/2016/5/11/chartex" xmlns:cx6="http://schemas.microsoft.com/office/drawing/2016/5/12/chartex" xmlns:cx7="http://schemas.microsoft.com/office/drawing/2016/5/13/chartex" xmlns:cx8="http://schemas.microsoft.com/office/drawing/2016/5/14/chartex" xmlns:mc="http://schemas.openxmlformats.org/markup-compatibility/2006" xmlns:aink="http://schemas.microsoft.com/office/drawing/2016/ink" xmlns:am3d="http://schemas.microsoft.com/office/drawing/2017/model3d" xmlns:o="urn:schemas-microsoft-com:office:office" xmlns:r="http://schemas.openxmlformats.org/officeDocument/2006/relationships" xmlns:m="http://schemas.openxmlformats.org/officeDocument/2006/math" xmlns:v="urn:schemas-microsoft-com:vml" xmlns:wp14="http://schemas.microsoft.com/office/word/2010/wordprocessingDrawing" xmlns:wp="http://schemas.openxmlformats.org/drawingml/2006/wordprocessingDrawing" xmlns:w10="urn:schemas-microsoft-com:office:word" xmlns:w="http://schemas.openxmlformats.org/wordprocessingml/2006/main" xmlns:w14="http://schemas.microsoft.com/office/word/2010/wordml" xmlns:w15="http://schemas.microsoft.com/office/word/2012/wordml" xmlns:w16cex="http://schemas.microsoft.com/office/word/2018/wordml/cex" xmlns:w16cid="http://schemas.microsoft.com/office/word/2016/wordml/cid" xmlns:w16="http://schemas.microsoft.com/office/word/2018/wordml" xmlns:w16se="http://schemas.microsoft.com/office/word/2015/wordml/symex" xmlns:wpg="http://schemas.microsoft.com/office/word/2010/wordprocessingGroup" xmlns:wpi="http://schemas.microsoft.com/office/word/2010/wordprocessingInk" xmlns:wne="http://schemas.microsoft.com/office/word/2006/wordml" xmlns:wps="http://schemas.microsoft.com/office/word/2010/wordprocessingShape" mc:Ignorable="w14 w15 w16se w16cid w16 w16cex wp14">
+<w:ftr xmlns:wpc="http://schemas.microsoft.com/office/word/2010/wordprocessingCanvas" xmlns:cx="http://schemas.microsoft.com/office/drawing/2014/chartex" xmlns:cx1="http://schemas.microsoft.com/office/drawing/2015/9/8/chartex" xmlns:cx2="http://schemas.microsoft.com/office/drawing/2015/10/21/chartex" xmlns:cx3="http://schemas.microsoft.com/office/drawing/2016/5/9/chartex" xmlns:cx4="http://schemas.microsoft.com/office/drawing/2016/5/10/chartex" xmlns:cx5="http://schemas.microsoft.com/office/drawing/2016/5/11/chartex" xmlns:cx6="http://schemas.microsoft.com/office/drawing/2016/5/12/chartex" xmlns:cx7="http://schemas.microsoft.com/office/drawing/2016/5/13/chartex" xmlns:cx8="http://schemas.microsoft.com/office/drawing/2016/5/14/chartex" xmlns:mc="http://schemas.openxmlformats.org/markup-compatibility/2006" xmlns:aink="http://schemas.microsoft.com/office/drawing/2016/ink" xmlns:am3d="http://schemas.microsoft.com/office/drawing/2017/model3d" xmlns:o="urn:schemas-microsoft-com:office:office" xmlns:oel="http://schemas.microsoft.com/office/2019/extlst" xmlns:r="http://schemas.openxmlformats.org/officeDocument/2006/relationships" xmlns:m="http://schemas.openxmlformats.org/officeDocument/2006/math" xmlns:v="urn:schemas-microsoft-com:vml" xmlns:wp14="http://schemas.microsoft.com/office/word/2010/wordprocessingDrawing" xmlns:wp="http://schemas.openxmlformats.org/drawingml/2006/wordprocessingDrawing" xmlns:w10="urn:schemas-microsoft-com:office:word" xmlns:w="http://schemas.openxmlformats.org/wordprocessingml/2006/main" xmlns:w14="http://schemas.microsoft.com/office/word/2010/wordml" xmlns:w15="http://schemas.microsoft.com/office/word/2012/wordml" xmlns:w16cex="http://schemas.microsoft.com/office/word/2018/wordml/cex" xmlns:w16cid="http://schemas.microsoft.com/office/word/2016/wordml/cid" xmlns:w16="http://schemas.microsoft.com/office/word/2018/wordml" xmlns:w16sdtdh="http://schemas.microsoft.com/office/word/2020/wordml/sdtdatahash" xmlns:w16se="http://schemas.microsoft.com/office/word/2015/wordml/symex" xmlns:wpg="http://schemas.microsoft.com/office/word/2010/wordprocessingGroup" xmlns:wpi="http://schemas.microsoft.com/office/word/2010/wordprocessingInk" xmlns:wne="http://schemas.microsoft.com/office/word/2006/wordml" xmlns:wps="http://schemas.microsoft.com/office/word/2010/wordprocessingShape" mc:Ignorable="w14 w15 w16se w16cid w16 w16cex w16sdtdh wp14">
   <w:p>
     <w:pPr>
       <w:pStyle w:val="Footer"/>
@@ -693,7 +977,7 @@
 </file>
 
 <file path=word/footer2.xml><?xml version="1.0" encoding="utf-8"?>
-<w:ftr xmlns:wpc="http://schemas.microsoft.com/office/word/2010/wordprocessingCanvas" xmlns:cx="http://schemas.microsoft.com/office/drawing/2014/chartex" xmlns:cx1="http://schemas.microsoft.com/office/drawing/2015/9/8/chartex" xmlns:cx2="http://schemas.microsoft.com/office/drawing/2015/10/21/chartex" xmlns:cx3="http://schemas.microsoft.com/office/drawing/2016/5/9/chartex" xmlns:cx4="http://schemas.microsoft.com/office/drawing/2016/5/10/chartex" xmlns:cx5="http://schemas.microsoft.com/office/drawing/2016/5/11/chartex" xmlns:cx6="http://schemas.microsoft.com/office/drawing/2016/5/12/chartex" xmlns:cx7="http://schemas.microsoft.com/office/drawing/2016/5/13/chartex" xmlns:cx8="http://schemas.microsoft.com/office/drawing/2016/5/14/chartex" xmlns:mc="http://schemas.openxmlformats.org/markup-compatibility/2006" xmlns:aink="http://schemas.microsoft.com/office/drawing/2016/ink" xmlns:am3d="http://schemas.microsoft.com/office/drawing/2017/model3d" xmlns:o="urn:schemas-microsoft-com:office:office" xmlns:r="http://schemas.openxmlformats.org/officeDocument/2006/relationships" xmlns:m="http://schemas.openxmlformats.org/officeDocument/2006/math" xmlns:v="urn:schemas-microsoft-com:vml" xmlns:wp14="http://schemas.microsoft.com/office/word/2010/wordprocessingDrawing" xmlns:wp="http://schemas.openxmlformats.org/drawingml/2006/wordprocessingDrawing" xmlns:w10="urn:schemas-microsoft-com:office:word" xmlns:w="http://schemas.openxmlformats.org/wordprocessingml/2006/main" xmlns:w14="http://schemas.microsoft.com/office/word/2010/wordml" xmlns:w15="http://schemas.microsoft.com/office/word/2012/wordml" xmlns:w16cex="http://schemas.microsoft.com/office/word/2018/wordml/cex" xmlns:w16cid="http://schemas.microsoft.com/office/word/2016/wordml/cid" xmlns:w16="http://schemas.microsoft.com/office/word/2018/wordml" xmlns:w16se="http://schemas.microsoft.com/office/word/2015/wordml/symex" xmlns:wpg="http://schemas.microsoft.com/office/word/2010/wordprocessingGroup" xmlns:wpi="http://schemas.microsoft.com/office/word/2010/wordprocessingInk" xmlns:wne="http://schemas.microsoft.com/office/word/2006/wordml" xmlns:wps="http://schemas.microsoft.com/office/word/2010/wordprocessingShape" mc:Ignorable="w14 w15 w16se w16cid w16 w16cex wp14">
+<w:ftr xmlns:wpc="http://schemas.microsoft.com/office/word/2010/wordprocessingCanvas" xmlns:cx="http://schemas.microsoft.com/office/drawing/2014/chartex" xmlns:cx1="http://schemas.microsoft.com/office/drawing/2015/9/8/chartex" xmlns:cx2="http://schemas.microsoft.com/office/drawing/2015/10/21/chartex" xmlns:cx3="http://schemas.microsoft.com/office/drawing/2016/5/9/chartex" xmlns:cx4="http://schemas.microsoft.com/office/drawing/2016/5/10/chartex" xmlns:cx5="http://schemas.microsoft.com/office/drawing/2016/5/11/chartex" xmlns:cx6="http://schemas.microsoft.com/office/drawing/2016/5/12/chartex" xmlns:cx7="http://schemas.microsoft.com/office/drawing/2016/5/13/chartex" xmlns:cx8="http://schemas.microsoft.com/office/drawing/2016/5/14/chartex" xmlns:mc="http://schemas.openxmlformats.org/markup-compatibility/2006" xmlns:aink="http://schemas.microsoft.com/office/drawing/2016/ink" xmlns:am3d="http://schemas.microsoft.com/office/drawing/2017/model3d" xmlns:o="urn:schemas-microsoft-com:office:office" xmlns:oel="http://schemas.microsoft.com/office/2019/extlst" xmlns:r="http://schemas.openxmlformats.org/officeDocument/2006/relationships" xmlns:m="http://schemas.openxmlformats.org/officeDocument/2006/math" xmlns:v="urn:schemas-microsoft-com:vml" xmlns:wp14="http://schemas.microsoft.com/office/word/2010/wordprocessingDrawing" xmlns:wp="http://schemas.openxmlformats.org/drawingml/2006/wordprocessingDrawing" xmlns:w10="urn:schemas-microsoft-com:office:word" xmlns:w="http://schemas.openxmlformats.org/wordprocessingml/2006/main" xmlns:w14="http://schemas.microsoft.com/office/word/2010/wordml" xmlns:w15="http://schemas.microsoft.com/office/word/2012/wordml" xmlns:w16cex="http://schemas.microsoft.com/office/word/2018/wordml/cex" xmlns:w16cid="http://schemas.microsoft.com/office/word/2016/wordml/cid" xmlns:w16="http://schemas.microsoft.com/office/word/2018/wordml" xmlns:w16sdtdh="http://schemas.microsoft.com/office/word/2020/wordml/sdtdatahash" xmlns:w16se="http://schemas.microsoft.com/office/word/2015/wordml/symex" xmlns:wpg="http://schemas.microsoft.com/office/word/2010/wordprocessingGroup" xmlns:wpi="http://schemas.microsoft.com/office/word/2010/wordprocessingInk" xmlns:wne="http://schemas.microsoft.com/office/word/2006/wordml" xmlns:wps="http://schemas.microsoft.com/office/word/2010/wordprocessingShape" mc:Ignorable="w14 w15 w16se w16cid w16 w16cex w16sdtdh wp14">
   <w:p>
     <w:pPr>
       <w:pStyle w:val="Footer"/>
@@ -703,7 +987,7 @@
 </file>
 
 <file path=word/footer3.xml><?xml version="1.0" encoding="utf-8"?>
-<w:ftr xmlns:wpc="http://schemas.microsoft.com/office/word/2010/wordprocessingCanvas" xmlns:cx="http://schemas.microsoft.com/office/drawing/2014/chartex" xmlns:cx1="http://schemas.microsoft.com/office/drawing/2015/9/8/chartex" xmlns:cx2="http://schemas.microsoft.com/office/drawing/2015/10/21/chartex" xmlns:cx3="http://schemas.microsoft.com/office/drawing/2016/5/9/chartex" xmlns:cx4="http://schemas.microsoft.com/office/drawing/2016/5/10/chartex" xmlns:cx5="http://schemas.microsoft.com/office/drawing/2016/5/11/chartex" xmlns:cx6="http://schemas.microsoft.com/office/drawing/2016/5/12/chartex" xmlns:cx7="http://schemas.microsoft.com/office/drawing/2016/5/13/chartex" xmlns:cx8="http://schemas.microsoft.com/office/drawing/2016/5/14/chartex" xmlns:mc="http://schemas.openxmlformats.org/markup-compatibility/2006" xmlns:aink="http://schemas.microsoft.com/office/drawing/2016/ink" xmlns:am3d="http://schemas.microsoft.com/office/drawing/2017/model3d" xmlns:o="urn:schemas-microsoft-com:office:office" xmlns:r="http://schemas.openxmlformats.org/officeDocument/2006/relationships" xmlns:m="http://schemas.openxmlformats.org/officeDocument/2006/math" xmlns:v="urn:schemas-microsoft-com:vml" xmlns:wp14="http://schemas.microsoft.com/office/word/2010/wordprocessingDrawing" xmlns:wp="http://schemas.openxmlformats.org/drawingml/2006/wordprocessingDrawing" xmlns:w10="urn:schemas-microsoft-com:office:word" xmlns:w="http://schemas.openxmlformats.org/wordprocessingml/2006/main" xmlns:w14="http://schemas.microsoft.com/office/word/2010/wordml" xmlns:w15="http://schemas.microsoft.com/office/word/2012/wordml" xmlns:w16cex="http://schemas.microsoft.com/office/word/2018/wordml/cex" xmlns:w16cid="http://schemas.microsoft.com/office/word/2016/wordml/cid" xmlns:w16="http://schemas.microsoft.com/office/word/2018/wordml" xmlns:w16se="http://schemas.microsoft.com/office/word/2015/wordml/symex" xmlns:wpg="http://schemas.microsoft.com/office/word/2010/wordprocessingGroup" xmlns:wpi="http://schemas.microsoft.com/office/word/2010/wordprocessingInk" xmlns:wne="http://schemas.microsoft.com/office/word/2006/wordml" xmlns:wps="http://schemas.microsoft.com/office/word/2010/wordprocessingShape" mc:Ignorable="w14 w15 w16se w16cid w16 w16cex wp14">
+<w:ftr xmlns:wpc="http://schemas.microsoft.com/office/word/2010/wordprocessingCanvas" xmlns:cx="http://schemas.microsoft.com/office/drawing/2014/chartex" xmlns:cx1="http://schemas.microsoft.com/office/drawing/2015/9/8/chartex" xmlns:cx2="http://schemas.microsoft.com/office/drawing/2015/10/21/chartex" xmlns:cx3="http://schemas.microsoft.com/office/drawing/2016/5/9/chartex" xmlns:cx4="http://schemas.microsoft.com/office/drawing/2016/5/10/chartex" xmlns:cx5="http://schemas.microsoft.com/office/drawing/2016/5/11/chartex" xmlns:cx6="http://schemas.microsoft.com/office/drawing/2016/5/12/chartex" xmlns:cx7="http://schemas.microsoft.com/office/drawing/2016/5/13/chartex" xmlns:cx8="http://schemas.microsoft.com/office/drawing/2016/5/14/chartex" xmlns:mc="http://schemas.openxmlformats.org/markup-compatibility/2006" xmlns:aink="http://schemas.microsoft.com/office/drawing/2016/ink" xmlns:am3d="http://schemas.microsoft.com/office/drawing/2017/model3d" xmlns:o="urn:schemas-microsoft-com:office:office" xmlns:oel="http://schemas.microsoft.com/office/2019/extlst" xmlns:r="http://schemas.openxmlformats.org/officeDocument/2006/relationships" xmlns:m="http://schemas.openxmlformats.org/officeDocument/2006/math" xmlns:v="urn:schemas-microsoft-com:vml" xmlns:wp14="http://schemas.microsoft.com/office/word/2010/wordprocessingDrawing" xmlns:wp="http://schemas.openxmlformats.org/drawingml/2006/wordprocessingDrawing" xmlns:w10="urn:schemas-microsoft-com:office:word" xmlns:w="http://schemas.openxmlformats.org/wordprocessingml/2006/main" xmlns:w14="http://schemas.microsoft.com/office/word/2010/wordml" xmlns:w15="http://schemas.microsoft.com/office/word/2012/wordml" xmlns:w16cex="http://schemas.microsoft.com/office/word/2018/wordml/cex" xmlns:w16cid="http://schemas.microsoft.com/office/word/2016/wordml/cid" xmlns:w16="http://schemas.microsoft.com/office/word/2018/wordml" xmlns:w16sdtdh="http://schemas.microsoft.com/office/word/2020/wordml/sdtdatahash" xmlns:w16se="http://schemas.microsoft.com/office/word/2015/wordml/symex" xmlns:wpg="http://schemas.microsoft.com/office/word/2010/wordprocessingGroup" xmlns:wpi="http://schemas.microsoft.com/office/word/2010/wordprocessingInk" xmlns:wne="http://schemas.microsoft.com/office/word/2006/wordml" xmlns:wps="http://schemas.microsoft.com/office/word/2010/wordprocessingShape" mc:Ignorable="w14 w15 w16se w16cid w16 w16cex w16sdtdh wp14">
   <w:p>
     <w:pPr>
       <w:pStyle w:val="Footer"/>
@@ -713,7 +997,7 @@
 </file>
 
 <file path=word/footnotes.xml><?xml version="1.0" encoding="utf-8"?>
-<w:footnotes xmlns:wpc="http://schemas.microsoft.com/office/word/2010/wordprocessingCanvas" xmlns:cx="http://schemas.microsoft.com/office/drawing/2014/chartex" xmlns:cx1="http://schemas.microsoft.com/office/drawing/2015/9/8/chartex" xmlns:cx2="http://schemas.microsoft.com/office/drawing/2015/10/21/chartex" xmlns:cx3="http://schemas.microsoft.com/office/drawing/2016/5/9/chartex" xmlns:cx4="http://schemas.microsoft.com/office/drawing/2016/5/10/chartex" xmlns:cx5="http://schemas.microsoft.com/office/drawing/2016/5/11/chartex" xmlns:cx6="http://schemas.microsoft.com/office/drawing/2016/5/12/chartex" xmlns:cx7="http://schemas.microsoft.com/office/drawing/2016/5/13/chartex" xmlns:cx8="http://schemas.microsoft.com/office/drawing/2016/5/14/chartex" xmlns:mc="http://schemas.openxmlformats.org/markup-compatibility/2006" xmlns:aink="http://schemas.microsoft.com/office/drawing/2016/ink" xmlns:am3d="http://schemas.microsoft.com/office/drawing/2017/model3d" xmlns:o="urn:schemas-microsoft-com:office:office" xmlns:r="http://schemas.openxmlformats.org/officeDocument/2006/relationships" xmlns:m="http://schemas.openxmlformats.org/officeDocument/2006/math" xmlns:v="urn:schemas-microsoft-com:vml" xmlns:wp14="http://schemas.microsoft.com/office/word/2010/wordprocessingDrawing" xmlns:wp="http://schemas.openxmlformats.org/drawingml/2006/wordprocessingDrawing" xmlns:w10="urn:schemas-microsoft-com:office:word" xmlns:w="http://schemas.openxmlformats.org/wordprocessingml/2006/main" xmlns:w14="http://schemas.microsoft.com/office/word/2010/wordml" xmlns:w15="http://schemas.microsoft.com/office/word/2012/wordml" xmlns:w16cex="http://schemas.microsoft.com/office/word/2018/wordml/cex" xmlns:w16cid="http://schemas.microsoft.com/office/word/2016/wordml/cid" xmlns:w16="http://schemas.microsoft.com/office/word/2018/wordml" xmlns:w16se="http://schemas.microsoft.com/office/word/2015/wordml/symex" xmlns:wpg="http://schemas.microsoft.com/office/word/2010/wordprocessingGroup" xmlns:wpi="http://schemas.microsoft.com/office/word/2010/wordprocessingInk" xmlns:wne="http://schemas.microsoft.com/office/word/2006/wordml" xmlns:wps="http://schemas.microsoft.com/office/word/2010/wordprocessingShape" mc:Ignorable="w14 w15 w16se w16cid w16 w16cex wp14">
+<w:footnotes xmlns:wpc="http://schemas.microsoft.com/office/word/2010/wordprocessingCanvas" xmlns:cx="http://schemas.microsoft.com/office/drawing/2014/chartex" xmlns:cx1="http://schemas.microsoft.com/office/drawing/2015/9/8/chartex" xmlns:cx2="http://schemas.microsoft.com/office/drawing/2015/10/21/chartex" xmlns:cx3="http://schemas.microsoft.com/office/drawing/2016/5/9/chartex" xmlns:cx4="http://schemas.microsoft.com/office/drawing/2016/5/10/chartex" xmlns:cx5="http://schemas.microsoft.com/office/drawing/2016/5/11/chartex" xmlns:cx6="http://schemas.microsoft.com/office/drawing/2016/5/12/chartex" xmlns:cx7="http://schemas.microsoft.com/office/drawing/2016/5/13/chartex" xmlns:cx8="http://schemas.microsoft.com/office/drawing/2016/5/14/chartex" xmlns:mc="http://schemas.openxmlformats.org/markup-compatibility/2006" xmlns:aink="http://schemas.microsoft.com/office/drawing/2016/ink" xmlns:am3d="http://schemas.microsoft.com/office/drawing/2017/model3d" xmlns:o="urn:schemas-microsoft-com:office:office" xmlns:oel="http://schemas.microsoft.com/office/2019/extlst" xmlns:r="http://schemas.openxmlformats.org/officeDocument/2006/relationships" xmlns:m="http://schemas.openxmlformats.org/officeDocument/2006/math" xmlns:v="urn:schemas-microsoft-com:vml" xmlns:wp14="http://schemas.microsoft.com/office/word/2010/wordprocessingDrawing" xmlns:wp="http://schemas.openxmlformats.org/drawingml/2006/wordprocessingDrawing" xmlns:w10="urn:schemas-microsoft-com:office:word" xmlns:w="http://schemas.openxmlformats.org/wordprocessingml/2006/main" xmlns:w14="http://schemas.microsoft.com/office/word/2010/wordml" xmlns:w15="http://schemas.microsoft.com/office/word/2012/wordml" xmlns:w16cex="http://schemas.microsoft.com/office/word/2018/wordml/cex" xmlns:w16cid="http://schemas.microsoft.com/office/word/2016/wordml/cid" xmlns:w16="http://schemas.microsoft.com/office/word/2018/wordml" xmlns:w16sdtdh="http://schemas.microsoft.com/office/word/2020/wordml/sdtdatahash" xmlns:w16se="http://schemas.microsoft.com/office/word/2015/wordml/symex" xmlns:wpg="http://schemas.microsoft.com/office/word/2010/wordprocessingGroup" xmlns:wpi="http://schemas.microsoft.com/office/word/2010/wordprocessingInk" xmlns:wne="http://schemas.microsoft.com/office/word/2006/wordml" xmlns:wps="http://schemas.microsoft.com/office/word/2010/wordprocessingShape" mc:Ignorable="w14 w15 w16se w16cid w16 w16cex w16sdtdh wp14">
   <w:footnote w:type="separator" w:id="-1">
     <w:p>
       <w:pPr>
@@ -738,7 +1022,7 @@
 </file>
 
 <file path=word/header1.xml><?xml version="1.0" encoding="utf-8"?>
-<w:hdr xmlns:wpc="http://schemas.microsoft.com/office/word/2010/wordprocessingCanvas" xmlns:cx="http://schemas.microsoft.com/office/drawing/2014/chartex" xmlns:cx1="http://schemas.microsoft.com/office/drawing/2015/9/8/chartex" xmlns:cx2="http://schemas.microsoft.com/office/drawing/2015/10/21/chartex" xmlns:cx3="http://schemas.microsoft.com/office/drawing/2016/5/9/chartex" xmlns:cx4="http://schemas.microsoft.com/office/drawing/2016/5/10/chartex" xmlns:cx5="http://schemas.microsoft.com/office/drawing/2016/5/11/chartex" xmlns:cx6="http://schemas.microsoft.com/office/drawing/2016/5/12/chartex" xmlns:cx7="http://schemas.microsoft.com/office/drawing/2016/5/13/chartex" xmlns:cx8="http://schemas.microsoft.com/office/drawing/2016/5/14/chartex" xmlns:mc="http://schemas.openxmlformats.org/markup-compatibility/2006" xmlns:aink="http://schemas.microsoft.com/office/drawing/2016/ink" xmlns:am3d="http://schemas.microsoft.com/office/drawing/2017/model3d" xmlns:o="urn:schemas-microsoft-com:office:office" xmlns:r="http://schemas.openxmlformats.org/officeDocument/2006/relationships" xmlns:m="http://schemas.openxmlformats.org/officeDocument/2006/math" xmlns:v="urn:schemas-microsoft-com:vml" xmlns:wp14="http://schemas.microsoft.com/office/word/2010/wordprocessingDrawing" xmlns:wp="http://schemas.openxmlformats.org/drawingml/2006/wordprocessingDrawing" xmlns:w10="urn:schemas-microsoft-com:office:word" xmlns:w="http://schemas.openxmlformats.org/wordprocessingml/2006/main" xmlns:w14="http://schemas.microsoft.com/office/word/2010/wordml" xmlns:w15="http://schemas.microsoft.com/office/word/2012/wordml" xmlns:w16cex="http://schemas.microsoft.com/office/word/2018/wordml/cex" xmlns:w16cid="http://schemas.microsoft.com/office/word/2016/wordml/cid" xmlns:w16="http://schemas.microsoft.com/office/word/2018/wordml" xmlns:w16se="http://schemas.microsoft.com/office/word/2015/wordml/symex" xmlns:wpg="http://schemas.microsoft.com/office/word/2010/wordprocessingGroup" xmlns:wpi="http://schemas.microsoft.com/office/word/2010/wordprocessingInk" xmlns:wne="http://schemas.microsoft.com/office/word/2006/wordml" xmlns:wps="http://schemas.microsoft.com/office/word/2010/wordprocessingShape" mc:Ignorable="w14 w15 w16se w16cid w16 w16cex wp14">
+<w:hdr xmlns:wpc="http://schemas.microsoft.com/office/word/2010/wordprocessingCanvas" xmlns:cx="http://schemas.microsoft.com/office/drawing/2014/chartex" xmlns:cx1="http://schemas.microsoft.com/office/drawing/2015/9/8/chartex" xmlns:cx2="http://schemas.microsoft.com/office/drawing/2015/10/21/chartex" xmlns:cx3="http://schemas.microsoft.com/office/drawing/2016/5/9/chartex" xmlns:cx4="http://schemas.microsoft.com/office/drawing/2016/5/10/chartex" xmlns:cx5="http://schemas.microsoft.com/office/drawing/2016/5/11/chartex" xmlns:cx6="http://schemas.microsoft.com/office/drawing/2016/5/12/chartex" xmlns:cx7="http://schemas.microsoft.com/office/drawing/2016/5/13/chartex" xmlns:cx8="http://schemas.microsoft.com/office/drawing/2016/5/14/chartex" xmlns:mc="http://schemas.openxmlformats.org/markup-compatibility/2006" xmlns:aink="http://schemas.microsoft.com/office/drawing/2016/ink" xmlns:am3d="http://schemas.microsoft.com/office/drawing/2017/model3d" xmlns:o="urn:schemas-microsoft-com:office:office" xmlns:oel="http://schemas.microsoft.com/office/2019/extlst" xmlns:r="http://schemas.openxmlformats.org/officeDocument/2006/relationships" xmlns:m="http://schemas.openxmlformats.org/officeDocument/2006/math" xmlns:v="urn:schemas-microsoft-com:vml" xmlns:wp14="http://schemas.microsoft.com/office/word/2010/wordprocessingDrawing" xmlns:wp="http://schemas.openxmlformats.org/drawingml/2006/wordprocessingDrawing" xmlns:w10="urn:schemas-microsoft-com:office:word" xmlns:w="http://schemas.openxmlformats.org/wordprocessingml/2006/main" xmlns:w14="http://schemas.microsoft.com/office/word/2010/wordml" xmlns:w15="http://schemas.microsoft.com/office/word/2012/wordml" xmlns:w16cex="http://schemas.microsoft.com/office/word/2018/wordml/cex" xmlns:w16cid="http://schemas.microsoft.com/office/word/2016/wordml/cid" xmlns:w16="http://schemas.microsoft.com/office/word/2018/wordml" xmlns:w16sdtdh="http://schemas.microsoft.com/office/word/2020/wordml/sdtdatahash" xmlns:w16se="http://schemas.microsoft.com/office/word/2015/wordml/symex" xmlns:wpg="http://schemas.microsoft.com/office/word/2010/wordprocessingGroup" xmlns:wpi="http://schemas.microsoft.com/office/word/2010/wordprocessingInk" xmlns:wne="http://schemas.microsoft.com/office/word/2006/wordml" xmlns:wps="http://schemas.microsoft.com/office/word/2010/wordprocessingShape" mc:Ignorable="w14 w15 w16se w16cid w16 w16cex w16sdtdh wp14">
   <w:p>
     <w:pPr>
       <w:pStyle w:val="Header"/>
@@ -748,7 +1032,7 @@
 </file>
 
 <file path=word/header2.xml><?xml version="1.0" encoding="utf-8"?>
-<w:hdr xmlns:wpc="http://schemas.microsoft.com/office/word/2010/wordprocessingCanvas" xmlns:cx="http://schemas.microsoft.com/office/drawing/2014/chartex" xmlns:cx1="http://schemas.microsoft.com/office/drawing/2015/9/8/chartex" xmlns:cx2="http://schemas.microsoft.com/office/drawing/2015/10/21/chartex" xmlns:cx3="http://schemas.microsoft.com/office/drawing/2016/5/9/chartex" xmlns:cx4="http://schemas.microsoft.com/office/drawing/2016/5/10/chartex" xmlns:cx5="http://schemas.microsoft.com/office/drawing/2016/5/11/chartex" xmlns:cx6="http://schemas.microsoft.com/office/drawing/2016/5/12/chartex" xmlns:cx7="http://schemas.microsoft.com/office/drawing/2016/5/13/chartex" xmlns:cx8="http://schemas.microsoft.com/office/drawing/2016/5/14/chartex" xmlns:mc="http://schemas.openxmlformats.org/markup-compatibility/2006" xmlns:aink="http://schemas.microsoft.com/office/drawing/2016/ink" xmlns:am3d="http://schemas.microsoft.com/office/drawing/2017/model3d" xmlns:o="urn:schemas-microsoft-com:office:office" xmlns:r="http://schemas.openxmlformats.org/officeDocument/2006/relationships" xmlns:m="http://schemas.openxmlformats.org/officeDocument/2006/math" xmlns:v="urn:schemas-microsoft-com:vml" xmlns:wp14="http://schemas.microsoft.com/office/word/2010/wordprocessingDrawing" xmlns:wp="http://schemas.openxmlformats.org/drawingml/2006/wordprocessingDrawing" xmlns:w10="urn:schemas-microsoft-com:office:word" xmlns:w="http://schemas.openxmlformats.org/wordprocessingml/2006/main" xmlns:w14="http://schemas.microsoft.com/office/word/2010/wordml" xmlns:w15="http://schemas.microsoft.com/office/word/2012/wordml" xmlns:w16cex="http://schemas.microsoft.com/office/word/2018/wordml/cex" xmlns:w16cid="http://schemas.microsoft.com/office/word/2016/wordml/cid" xmlns:w16="http://schemas.microsoft.com/office/word/2018/wordml" xmlns:w16se="http://schemas.microsoft.com/office/word/2015/wordml/symex" xmlns:wpg="http://schemas.microsoft.com/office/word/2010/wordprocessingGroup" xmlns:wpi="http://schemas.microsoft.com/office/word/2010/wordprocessingInk" xmlns:wne="http://schemas.microsoft.com/office/word/2006/wordml" xmlns:wps="http://schemas.microsoft.com/office/word/2010/wordprocessingShape" mc:Ignorable="w14 w15 w16se w16cid w16 w16cex wp14">
+<w:hdr xmlns:wpc="http://schemas.microsoft.com/office/word/2010/wordprocessingCanvas" xmlns:cx="http://schemas.microsoft.com/office/drawing/2014/chartex" xmlns:cx1="http://schemas.microsoft.com/office/drawing/2015/9/8/chartex" xmlns:cx2="http://schemas.microsoft.com/office/drawing/2015/10/21/chartex" xmlns:cx3="http://schemas.microsoft.com/office/drawing/2016/5/9/chartex" xmlns:cx4="http://schemas.microsoft.com/office/drawing/2016/5/10/chartex" xmlns:cx5="http://schemas.microsoft.com/office/drawing/2016/5/11/chartex" xmlns:cx6="http://schemas.microsoft.com/office/drawing/2016/5/12/chartex" xmlns:cx7="http://schemas.microsoft.com/office/drawing/2016/5/13/chartex" xmlns:cx8="http://schemas.microsoft.com/office/drawing/2016/5/14/chartex" xmlns:mc="http://schemas.openxmlformats.org/markup-compatibility/2006" xmlns:aink="http://schemas.microsoft.com/office/drawing/2016/ink" xmlns:am3d="http://schemas.microsoft.com/office/drawing/2017/model3d" xmlns:o="urn:schemas-microsoft-com:office:office" xmlns:oel="http://schemas.microsoft.com/office/2019/extlst" xmlns:r="http://schemas.openxmlformats.org/officeDocument/2006/relationships" xmlns:m="http://schemas.openxmlformats.org/officeDocument/2006/math" xmlns:v="urn:schemas-microsoft-com:vml" xmlns:wp14="http://schemas.microsoft.com/office/word/2010/wordprocessingDrawing" xmlns:wp="http://schemas.openxmlformats.org/drawingml/2006/wordprocessingDrawing" xmlns:w10="urn:schemas-microsoft-com:office:word" xmlns:w="http://schemas.openxmlformats.org/wordprocessingml/2006/main" xmlns:w14="http://schemas.microsoft.com/office/word/2010/wordml" xmlns:w15="http://schemas.microsoft.com/office/word/2012/wordml" xmlns:w16cex="http://schemas.microsoft.com/office/word/2018/wordml/cex" xmlns:w16cid="http://schemas.microsoft.com/office/word/2016/wordml/cid" xmlns:w16="http://schemas.microsoft.com/office/word/2018/wordml" xmlns:w16sdtdh="http://schemas.microsoft.com/office/word/2020/wordml/sdtdatahash" xmlns:w16se="http://schemas.microsoft.com/office/word/2015/wordml/symex" xmlns:wpg="http://schemas.microsoft.com/office/word/2010/wordprocessingGroup" xmlns:wpi="http://schemas.microsoft.com/office/word/2010/wordprocessingInk" xmlns:wne="http://schemas.microsoft.com/office/word/2006/wordml" xmlns:wps="http://schemas.microsoft.com/office/word/2010/wordprocessingShape" mc:Ignorable="w14 w15 w16se w16cid w16 w16cex w16sdtdh wp14">
   <w:p>
     <w:pPr>
       <w:pStyle w:val="Header"/>
@@ -758,7 +1042,7 @@
 </file>
 
 <file path=word/header3.xml><?xml version="1.0" encoding="utf-8"?>
-<w:hdr xmlns:wpc="http://schemas.microsoft.com/office/word/2010/wordprocessingCanvas" xmlns:cx="http://schemas.microsoft.com/office/drawing/2014/chartex" xmlns:cx1="http://schemas.microsoft.com/office/drawing/2015/9/8/chartex" xmlns:cx2="http://schemas.microsoft.com/office/drawing/2015/10/21/chartex" xmlns:cx3="http://schemas.microsoft.com/office/drawing/2016/5/9/chartex" xmlns:cx4="http://schemas.microsoft.com/office/drawing/2016/5/10/chartex" xmlns:cx5="http://schemas.microsoft.com/office/drawing/2016/5/11/chartex" xmlns:cx6="http://schemas.microsoft.com/office/drawing/2016/5/12/chartex" xmlns:cx7="http://schemas.microsoft.com/office/drawing/2016/5/13/chartex" xmlns:cx8="http://schemas.microsoft.com/office/drawing/2016/5/14/chartex" xmlns:mc="http://schemas.openxmlformats.org/markup-compatibility/2006" xmlns:aink="http://schemas.microsoft.com/office/drawing/2016/ink" xmlns:am3d="http://schemas.microsoft.com/office/drawing/2017/model3d" xmlns:o="urn:schemas-microsoft-com:office:office" xmlns:r="http://schemas.openxmlformats.org/officeDocument/2006/relationships" xmlns:m="http://schemas.openxmlformats.org/officeDocument/2006/math" xmlns:v="urn:schemas-microsoft-com:vml" xmlns:wp14="http://schemas.microsoft.com/office/word/2010/wordprocessingDrawing" xmlns:wp="http://schemas.openxmlformats.org/drawingml/2006/wordprocessingDrawing" xmlns:w10="urn:schemas-microsoft-com:office:word" xmlns:w="http://schemas.openxmlformats.org/wordprocessingml/2006/main" xmlns:w14="http://schemas.microsoft.com/office/word/2010/wordml" xmlns:w15="http://schemas.microsoft.com/office/word/2012/wordml" xmlns:w16cex="http://schemas.microsoft.com/office/word/2018/wordml/cex" xmlns:w16cid="http://schemas.microsoft.com/office/word/2016/wordml/cid" xmlns:w16="http://schemas.microsoft.com/office/word/2018/wordml" xmlns:w16se="http://schemas.microsoft.com/office/word/2015/wordml/symex" xmlns:wpg="http://schemas.microsoft.com/office/word/2010/wordprocessingGroup" xmlns:wpi="http://schemas.microsoft.com/office/word/2010/wordprocessingInk" xmlns:wne="http://schemas.microsoft.com/office/word/2006/wordml" xmlns:wps="http://schemas.microsoft.com/office/word/2010/wordprocessingShape" mc:Ignorable="w14 w15 w16se w16cid w16 w16cex wp14">
+<w:hdr xmlns:wpc="http://schemas.microsoft.com/office/word/2010/wordprocessingCanvas" xmlns:cx="http://schemas.microsoft.com/office/drawing/2014/chartex" xmlns:cx1="http://schemas.microsoft.com/office/drawing/2015/9/8/chartex" xmlns:cx2="http://schemas.microsoft.com/office/drawing/2015/10/21/chartex" xmlns:cx3="http://schemas.microsoft.com/office/drawing/2016/5/9/chartex" xmlns:cx4="http://schemas.microsoft.com/office/drawing/2016/5/10/chartex" xmlns:cx5="http://schemas.microsoft.com/office/drawing/2016/5/11/chartex" xmlns:cx6="http://schemas.microsoft.com/office/drawing/2016/5/12/chartex" xmlns:cx7="http://schemas.microsoft.com/office/drawing/2016/5/13/chartex" xmlns:cx8="http://schemas.microsoft.com/office/drawing/2016/5/14/chartex" xmlns:mc="http://schemas.openxmlformats.org/markup-compatibility/2006" xmlns:aink="http://schemas.microsoft.com/office/drawing/2016/ink" xmlns:am3d="http://schemas.microsoft.com/office/drawing/2017/model3d" xmlns:o="urn:schemas-microsoft-com:office:office" xmlns:oel="http://schemas.microsoft.com/office/2019/extlst" xmlns:r="http://schemas.openxmlformats.org/officeDocument/2006/relationships" xmlns:m="http://schemas.openxmlformats.org/officeDocument/2006/math" xmlns:v="urn:schemas-microsoft-com:vml" xmlns:wp14="http://schemas.microsoft.com/office/word/2010/wordprocessingDrawing" xmlns:wp="http://schemas.openxmlformats.org/drawingml/2006/wordprocessingDrawing" xmlns:w10="urn:schemas-microsoft-com:office:word" xmlns:w="http://schemas.openxmlformats.org/wordprocessingml/2006/main" xmlns:w14="http://schemas.microsoft.com/office/word/2010/wordml" xmlns:w15="http://schemas.microsoft.com/office/word/2012/wordml" xmlns:w16cex="http://schemas.microsoft.com/office/word/2018/wordml/cex" xmlns:w16cid="http://schemas.microsoft.com/office/word/2016/wordml/cid" xmlns:w16="http://schemas.microsoft.com/office/word/2018/wordml" xmlns:w16sdtdh="http://schemas.microsoft.com/office/word/2020/wordml/sdtdatahash" xmlns:w16se="http://schemas.microsoft.com/office/word/2015/wordml/symex" xmlns:wpg="http://schemas.microsoft.com/office/word/2010/wordprocessingGroup" xmlns:wpi="http://schemas.microsoft.com/office/word/2010/wordprocessingInk" xmlns:wne="http://schemas.microsoft.com/office/word/2006/wordml" xmlns:wps="http://schemas.microsoft.com/office/word/2010/wordprocessingShape" mc:Ignorable="w14 w15 w16se w16cid w16 w16cex w16sdtdh wp14">
   <w:p>
     <w:pPr>
       <w:pStyle w:val="Header"/>
@@ -768,7 +1052,7 @@
 </file>
 
 <file path=word/numbering.xml><?xml version="1.0" encoding="utf-8"?>
-<w:numbering xmlns:wpc="http://schemas.microsoft.com/office/word/2010/wordprocessingCanvas" xmlns:cx="http://schemas.microsoft.com/office/drawing/2014/chartex" xmlns:cx1="http://schemas.microsoft.com/office/drawing/2015/9/8/chartex" xmlns:cx2="http://schemas.microsoft.com/office/drawing/2015/10/21/chartex" xmlns:cx3="http://schemas.microsoft.com/office/drawing/2016/5/9/chartex" xmlns:cx4="http://schemas.microsoft.com/office/drawing/2016/5/10/chartex" xmlns:cx5="http://schemas.microsoft.com/office/drawing/2016/5/11/chartex" xmlns:cx6="http://schemas.microsoft.com/office/drawing/2016/5/12/chartex" xmlns:cx7="http://schemas.microsoft.com/office/drawing/2016/5/13/chartex" xmlns:cx8="http://schemas.microsoft.com/office/drawing/2016/5/14/chartex" xmlns:mc="http://schemas.openxmlformats.org/markup-compatibility/2006" xmlns:aink="http://schemas.microsoft.com/office/drawing/2016/ink" xmlns:am3d="http://schemas.microsoft.com/office/drawing/2017/model3d" xmlns:o="urn:schemas-microsoft-com:office:office" xmlns:r="http://schemas.openxmlformats.org/officeDocument/2006/relationships" xmlns:m="http://schemas.openxmlformats.org/officeDocument/2006/math" xmlns:v="urn:schemas-microsoft-com:vml" xmlns:wp14="http://schemas.microsoft.com/office/word/2010/wordprocessingDrawing" xmlns:wp="http://schemas.openxmlformats.org/drawingml/2006/wordprocessingDrawing" xmlns:w10="urn:schemas-microsoft-com:office:word" xmlns:w="http://schemas.openxmlformats.org/wordprocessingml/2006/main" xmlns:w14="http://schemas.microsoft.com/office/word/2010/wordml" xmlns:w15="http://schemas.microsoft.com/office/word/2012/wordml" xmlns:w16cex="http://schemas.microsoft.com/office/word/2018/wordml/cex" xmlns:w16cid="http://schemas.microsoft.com/office/word/2016/wordml/cid" xmlns:w16="http://schemas.microsoft.com/office/word/2018/wordml" xmlns:w16se="http://schemas.microsoft.com/office/word/2015/wordml/symex" xmlns:wpg="http://schemas.microsoft.com/office/word/2010/wordprocessingGroup" xmlns:wpi="http://schemas.microsoft.com/office/word/2010/wordprocessingInk" xmlns:wne="http://schemas.microsoft.com/office/word/2006/wordml" xmlns:wps="http://schemas.microsoft.com/office/word/2010/wordprocessingShape" mc:Ignorable="w14 w15 w16se w16cid w16 w16cex wp14">
+<w:numbering xmlns:wpc="http://schemas.microsoft.com/office/word/2010/wordprocessingCanvas" xmlns:cx="http://schemas.microsoft.com/office/drawing/2014/chartex" xmlns:cx1="http://schemas.microsoft.com/office/drawing/2015/9/8/chartex" xmlns:cx2="http://schemas.microsoft.com/office/drawing/2015/10/21/chartex" xmlns:cx3="http://schemas.microsoft.com/office/drawing/2016/5/9/chartex" xmlns:cx4="http://schemas.microsoft.com/office/drawing/2016/5/10/chartex" xmlns:cx5="http://schemas.microsoft.com/office/drawing/2016/5/11/chartex" xmlns:cx6="http://schemas.microsoft.com/office/drawing/2016/5/12/chartex" xmlns:cx7="http://schemas.microsoft.com/office/drawing/2016/5/13/chartex" xmlns:cx8="http://schemas.microsoft.com/office/drawing/2016/5/14/chartex" xmlns:mc="http://schemas.openxmlformats.org/markup-compatibility/2006" xmlns:aink="http://schemas.microsoft.com/office/drawing/2016/ink" xmlns:am3d="http://schemas.microsoft.com/office/drawing/2017/model3d" xmlns:o="urn:schemas-microsoft-com:office:office" xmlns:oel="http://schemas.microsoft.com/office/2019/extlst" xmlns:r="http://schemas.openxmlformats.org/officeDocument/2006/relationships" xmlns:m="http://schemas.openxmlformats.org/officeDocument/2006/math" xmlns:v="urn:schemas-microsoft-com:vml" xmlns:wp14="http://schemas.microsoft.com/office/word/2010/wordprocessingDrawing" xmlns:wp="http://schemas.openxmlformats.org/drawingml/2006/wordprocessingDrawing" xmlns:w10="urn:schemas-microsoft-com:office:word" xmlns:w="http://schemas.openxmlformats.org/wordprocessingml/2006/main" xmlns:w14="http://schemas.microsoft.com/office/word/2010/wordml" xmlns:w15="http://schemas.microsoft.com/office/word/2012/wordml" xmlns:w16cex="http://schemas.microsoft.com/office/word/2018/wordml/cex" xmlns:w16cid="http://schemas.microsoft.com/office/word/2016/wordml/cid" xmlns:w16="http://schemas.microsoft.com/office/word/2018/wordml" xmlns:w16sdtdh="http://schemas.microsoft.com/office/word/2020/wordml/sdtdatahash" xmlns:w16se="http://schemas.microsoft.com/office/word/2015/wordml/symex" xmlns:wpg="http://schemas.microsoft.com/office/word/2010/wordprocessingGroup" xmlns:wpi="http://schemas.microsoft.com/office/word/2010/wordprocessingInk" xmlns:wne="http://schemas.microsoft.com/office/word/2006/wordml" xmlns:wps="http://schemas.microsoft.com/office/word/2010/wordprocessingShape" mc:Ignorable="w14 w15 w16se w16cid w16 w16cex w16sdtdh wp14">
   <w:abstractNum w:abstractNumId="0" w15:restartNumberingAfterBreak="0">
     <w:nsid w:val="06727061"/>
     <w:multiLevelType w:val="hybridMultilevel"/>
@@ -1393,32 +1677,32 @@
       </w:pPr>
     </w:lvl>
   </w:abstractNum>
-  <w:num w:numId="1">
+  <w:num w:numId="1" w16cid:durableId="1342388014">
     <w:abstractNumId w:val="0"/>
   </w:num>
-  <w:num w:numId="2">
+  <w:num w:numId="2" w16cid:durableId="1851026166">
     <w:abstractNumId w:val="1"/>
   </w:num>
-  <w:num w:numId="3">
+  <w:num w:numId="3" w16cid:durableId="381640892">
     <w:abstractNumId w:val="6"/>
   </w:num>
-  <w:num w:numId="4">
+  <w:num w:numId="4" w16cid:durableId="557322506">
     <w:abstractNumId w:val="3"/>
   </w:num>
-  <w:num w:numId="5">
+  <w:num w:numId="5" w16cid:durableId="2044163536">
     <w:abstractNumId w:val="5"/>
   </w:num>
-  <w:num w:numId="6">
+  <w:num w:numId="6" w16cid:durableId="1798377649">
     <w:abstractNumId w:val="2"/>
   </w:num>
-  <w:num w:numId="7">
+  <w:num w:numId="7" w16cid:durableId="1604997070">
     <w:abstractNumId w:val="4"/>
   </w:num>
 </w:numbering>
 </file>
 
 <file path=word/styles.xml><?xml version="1.0" encoding="utf-8"?>
-<w:styles xmlns:mc="http://schemas.openxmlformats.org/markup-compatibility/2006" xmlns:r="http://schemas.openxmlformats.org/officeDocument/2006/relationships" xmlns:w="http://schemas.openxmlformats.org/wordprocessingml/2006/main" xmlns:w14="http://schemas.microsoft.com/office/word/2010/wordml" xmlns:w15="http://schemas.microsoft.com/office/word/2012/wordml" xmlns:w16cex="http://schemas.microsoft.com/office/word/2018/wordml/cex" xmlns:w16cid="http://schemas.microsoft.com/office/word/2016/wordml/cid" xmlns:w16="http://schemas.microsoft.com/office/word/2018/wordml" xmlns:w16se="http://schemas.microsoft.com/office/word/2015/wordml/symex" mc:Ignorable="w14 w15 w16se w16cid w16 w16cex">
+<w:styles xmlns:mc="http://schemas.openxmlformats.org/markup-compatibility/2006" xmlns:r="http://schemas.openxmlformats.org/officeDocument/2006/relationships" xmlns:w="http://schemas.openxmlformats.org/wordprocessingml/2006/main" xmlns:w14="http://schemas.microsoft.com/office/word/2010/wordml" xmlns:w15="http://schemas.microsoft.com/office/word/2012/wordml" xmlns:w16cex="http://schemas.microsoft.com/office/word/2018/wordml/cex" xmlns:w16cid="http://schemas.microsoft.com/office/word/2016/wordml/cid" xmlns:w16="http://schemas.microsoft.com/office/word/2018/wordml" xmlns:w16sdtdh="http://schemas.microsoft.com/office/word/2020/wordml/sdtdatahash" xmlns:w16se="http://schemas.microsoft.com/office/word/2015/wordml/symex" mc:Ignorable="w14 w15 w16se w16cid w16 w16cex w16sdtdh">
   <w:docDefaults>
     <w:rPrDefault>
       <w:rPr>

</xml_diff>